<commit_message>
Finding Extreme Points, Done
</commit_message>
<xml_diff>
--- a/06_MachineLearning/MathRefresher.docx
+++ b/06_MachineLearning/MathRefresher.docx
@@ -23,6 +23,13 @@
           <w:u w:val="single"/>
         </w:rPr>
       </w:pPr>
+      <w:r>
+        <w:rPr>
+          <w:b/>
+          <w:u w:val="single"/>
+        </w:rPr>
+        <w:t xml:space="preserve">Calculus for Machine Learning: </w:t>
+      </w:r>
       <w:r>
         <w:rPr>
           <w:b/>
@@ -357,21 +364,7 @@
           <w:color w:val="000000"/>
           <w:shd w:val="clear" w:color="auto" w:fill="FFFFFF"/>
         </w:rPr>
-        <w:t> of the function at the same point</w:t>
-      </w:r>
-      <w:r>
-        <w:rPr>
-          <w:color w:val="000000"/>
-          <w:shd w:val="clear" w:color="auto" w:fill="FFFFFF"/>
-        </w:rPr>
-        <w:t xml:space="preserve"> </w:t>
-      </w:r>
-      <w:r>
-        <w:rPr>
-          <w:color w:val="000000"/>
-          <w:shd w:val="clear" w:color="auto" w:fill="FFFFFF"/>
-        </w:rPr>
-        <w:t>(See below.)</w:t>
+        <w:t> of the function at the same point (See below.)</w:t>
       </w:r>
     </w:p>
     <w:p>
@@ -465,7 +458,50 @@
           <w:u w:val="single"/>
         </w:rPr>
         <w:lastRenderedPageBreak/>
+        <w:t xml:space="preserve">Calculus for Machine Learning: </w:t>
+      </w:r>
+      <w:r>
+        <w:rPr>
+          <w:b/>
+          <w:u w:val="single"/>
+        </w:rPr>
         <w:t>Understanding Limits</w:t>
+      </w:r>
+    </w:p>
+    <w:p>
+      <w:pPr>
+        <w:pStyle w:val="ListParagraph"/>
+        <w:numPr>
+          <w:ilvl w:val="0"/>
+          <w:numId w:val="1"/>
+        </w:numPr>
+      </w:pPr>
+      <w:r>
+        <w:rPr>
+          <w:b/>
+        </w:rPr>
+        <w:t>Take Home:</w:t>
+      </w:r>
+      <w:r>
+        <w:t xml:space="preserve"> Make sure you understand how to use limits to calculate the slope of the tangent line of a given nonlinear function (curve).  Note in this chapter </w:t>
+      </w:r>
+      <w:r>
+        <w:t xml:space="preserve">we've been solving for the slope at specific points by plugging in the specific </w:t>
+      </w:r>
+      <w:r>
+        <w:t>x</w:t>
+      </w:r>
+      <w:r>
+        <w:t xml:space="preserve"> value into the slope equation as expressed as a limit.</w:t>
+      </w:r>
+      <w:r>
+        <w:t xml:space="preserve">  In the next chapter we’ll learn how to </w:t>
+      </w:r>
+      <w:r>
+        <w:t>find the general function that describes the slope at any point</w:t>
+      </w:r>
+      <w:r>
+        <w:t>.</w:t>
       </w:r>
     </w:p>
     <w:p>
@@ -669,10 +705,7 @@
         </w:numPr>
       </w:pPr>
       <w:r>
-        <w:t xml:space="preserve">Defined Limits &amp; </w:t>
-      </w:r>
-      <w:r>
-        <w:t>Undefined Limits</w:t>
+        <w:t>Defined Limits &amp; Undefined Limits</w:t>
       </w:r>
     </w:p>
     <w:p>
@@ -719,12 +752,7 @@
         <w:t xml:space="preserve"> </w:t>
       </w:r>
       <w:r>
-        <w:t>A defined limit can be eval</w:t>
-      </w:r>
-      <w:bookmarkStart w:id="0" w:name="_GoBack"/>
-      <w:bookmarkEnd w:id="0"/>
-      <w:r>
-        <w:t>uated just by substituting the value into the limit.</w:t>
+        <w:t>A defined limit can be evaluated just by substituting the value into the limit.</w:t>
       </w:r>
     </w:p>
     <w:p>
@@ -792,6 +820,29 @@
       </w:r>
     </w:p>
     <w:p>
+      <w:r>
+        <w:rPr>
+          <w:b/>
+          <w:u w:val="single"/>
+        </w:rPr>
+        <w:t xml:space="preserve">Calculus for Machine </w:t>
+      </w:r>
+      <w:r>
+        <w:rPr>
+          <w:b/>
+          <w:u w:val="single"/>
+        </w:rPr>
+        <w:t xml:space="preserve">Learning: </w:t>
+      </w:r>
+      <w:r>
+        <w:rPr>
+          <w:b/>
+          <w:u w:val="single"/>
+        </w:rPr>
+        <w:t>Finding Extreme Points</w:t>
+      </w:r>
+    </w:p>
+    <w:p>
       <w:pPr>
         <w:pStyle w:val="ListParagraph"/>
         <w:numPr>
@@ -800,7 +851,228 @@
         </w:numPr>
       </w:pPr>
       <w:r>
-        <w:t>Place Holder</w:t>
+        <w:rPr>
+          <w:b/>
+        </w:rPr>
+        <w:t>Derivative</w:t>
+      </w:r>
+      <w:r>
+        <w:t xml:space="preserve">: </w:t>
+      </w:r>
+      <w:r>
+        <w:t xml:space="preserve">A function's derivative can tell us the slope of the tangent line for any </w:t>
+      </w:r>
+      <w:r>
+        <w:t>x</w:t>
+      </w:r>
+      <w:r>
+        <w:t xml:space="preserve"> value along the function.</w:t>
+      </w:r>
+    </w:p>
+    <w:p>
+      <w:pPr>
+        <w:pStyle w:val="ListParagraph"/>
+        <w:numPr>
+          <w:ilvl w:val="1"/>
+          <w:numId w:val="1"/>
+        </w:numPr>
+      </w:pPr>
+      <w:r>
+        <w:t xml:space="preserve">So far, we've been solving for the slope at specific points by plugging in the specific </w:t>
+      </w:r>
+      <w:r>
+        <w:t>x</w:t>
+      </w:r>
+      <w:r>
+        <w:t xml:space="preserve"> value into the slope equation as expressed as a limit. To find the general function that describes the slope at any point, we need to solve the limit using the original variable instead of replacing with a specific </w:t>
+      </w:r>
+      <w:r>
+        <w:t>x</w:t>
+      </w:r>
+      <w:r>
+        <w:t xml:space="preserve"> value.</w:t>
+      </w:r>
+    </w:p>
+    <w:p>
+      <w:pPr>
+        <w:pStyle w:val="ListParagraph"/>
+        <w:numPr>
+          <w:ilvl w:val="1"/>
+          <w:numId w:val="1"/>
+        </w:numPr>
+      </w:pPr>
+      <w:r>
+        <w:t xml:space="preserve">Let's first start by rewriting the slope equation to the more common form. Instead of using </w:t>
+      </w:r>
+      <w:r>
+        <w:rPr>
+          <w:i/>
+        </w:rPr>
+        <w:t>x</w:t>
+      </w:r>
+      <w:r>
+        <w:rPr>
+          <w:i/>
+          <w:vertAlign w:val="subscript"/>
+        </w:rPr>
+        <w:t>1</w:t>
+      </w:r>
+      <w:r>
+        <w:t xml:space="preserve"> and </w:t>
+      </w:r>
+      <w:r>
+        <w:rPr>
+          <w:i/>
+        </w:rPr>
+        <w:t>x</w:t>
+      </w:r>
+      <w:r>
+        <w:rPr>
+          <w:i/>
+          <w:vertAlign w:val="subscript"/>
+        </w:rPr>
+        <w:t>2</w:t>
+      </w:r>
+      <w:r>
+        <w:t xml:space="preserve"> in the slope equation, let's use </w:t>
+      </w:r>
+      <w:r>
+        <w:rPr>
+          <w:i/>
+        </w:rPr>
+        <w:t>x</w:t>
+      </w:r>
+      <w:r>
+        <w:t xml:space="preserve"> and </w:t>
+      </w:r>
+      <w:r>
+        <w:rPr>
+          <w:i/>
+        </w:rPr>
+        <w:t>x + h</w:t>
+      </w:r>
+      <w:r>
+        <w:t>. This version of the slope equation is how most textbooks and resources refer to slope:</w:t>
+      </w:r>
+    </w:p>
+    <w:p>
+      <w:pPr>
+        <w:pStyle w:val="ListParagraph"/>
+        <w:ind w:left="1440"/>
+      </w:pPr>
+      <w:r>
+        <w:rPr>
+          <w:noProof/>
+        </w:rPr>
+        <w:drawing>
+          <wp:inline distT="0" distB="0" distL="0" distR="0" wp14:anchorId="24363660" wp14:editId="51063D96">
+            <wp:extent cx="1327355" cy="416926"/>
+            <wp:effectExtent l="0" t="0" r="6350" b="2540"/>
+            <wp:docPr id="6" name="Picture 6"/>
+            <wp:cNvGraphicFramePr>
+              <a:graphicFrameLocks xmlns:a="http://schemas.openxmlformats.org/drawingml/2006/main" noChangeAspect="1"/>
+            </wp:cNvGraphicFramePr>
+            <a:graphic xmlns:a="http://schemas.openxmlformats.org/drawingml/2006/main">
+              <a:graphicData uri="http://schemas.openxmlformats.org/drawingml/2006/picture">
+                <pic:pic xmlns:pic="http://schemas.openxmlformats.org/drawingml/2006/picture">
+                  <pic:nvPicPr>
+                    <pic:cNvPr id="1" name=""/>
+                    <pic:cNvPicPr/>
+                  </pic:nvPicPr>
+                  <pic:blipFill>
+                    <a:blip r:embed="rId11"/>
+                    <a:stretch>
+                      <a:fillRect/>
+                    </a:stretch>
+                  </pic:blipFill>
+                  <pic:spPr>
+                    <a:xfrm>
+                      <a:off x="0" y="0"/>
+                      <a:ext cx="1348803" cy="423663"/>
+                    </a:xfrm>
+                    <a:prstGeom prst="rect">
+                      <a:avLst/>
+                    </a:prstGeom>
+                  </pic:spPr>
+                </pic:pic>
+              </a:graphicData>
+            </a:graphic>
+          </wp:inline>
+        </w:drawing>
+      </w:r>
+    </w:p>
+    <w:p>
+      <w:pPr>
+        <w:pStyle w:val="ListParagraph"/>
+        <w:numPr>
+          <w:ilvl w:val="1"/>
+          <w:numId w:val="1"/>
+        </w:numPr>
+      </w:pPr>
+      <w:r>
+        <w:lastRenderedPageBreak/>
+        <w:t xml:space="preserve">In this form, </w:t>
+      </w:r>
+      <w:r>
+        <w:rPr>
+          <w:i/>
+        </w:rPr>
+        <w:t>h</w:t>
+      </w:r>
+      <w:r>
+        <w:t xml:space="preserve"> represents the distance between the 2 points: </w:t>
+      </w:r>
+      <w:r>
+        <w:rPr>
+          <w:i/>
+        </w:rPr>
+        <w:t>x</w:t>
+      </w:r>
+      <w:r>
+        <w:t xml:space="preserve"> and </w:t>
+      </w:r>
+      <w:proofErr w:type="spellStart"/>
+      <w:r>
+        <w:rPr>
+          <w:i/>
+        </w:rPr>
+        <w:t>x+h</w:t>
+      </w:r>
+      <w:proofErr w:type="spellEnd"/>
+      <w:r>
+        <w:t xml:space="preserve">. The slope is the value the limit approaches as </w:t>
+      </w:r>
+      <w:r>
+        <w:rPr>
+          <w:i/>
+        </w:rPr>
+        <w:t>h</w:t>
+      </w:r>
+      <w:r>
+        <w:t xml:space="preserve"> approaches </w:t>
+      </w:r>
+      <w:bookmarkStart w:id="0" w:name="_GoBack"/>
+      <w:r>
+        <w:rPr>
+          <w:i/>
+        </w:rPr>
+        <w:t>0</w:t>
+      </w:r>
+      <w:bookmarkEnd w:id="0"/>
+      <w:r>
+        <w:t>.</w:t>
+      </w:r>
+    </w:p>
+    <w:p>
+      <w:pPr>
+        <w:pStyle w:val="ListParagraph"/>
+        <w:numPr>
+          <w:ilvl w:val="1"/>
+          <w:numId w:val="1"/>
+        </w:numPr>
+      </w:pPr>
+      <w:r>
+        <w:t>Place holder</w:t>
       </w:r>
     </w:p>
     <w:sectPr>

</xml_diff>